<commit_message>
Update of Module Hierarchy Table
</commit_message>
<xml_diff>
--- a/module hierarchy table.docx
+++ b/module hierarchy table.docx
@@ -2,11 +2,14 @@
 <file path=word/document.xml><?xml version="1.0" encoding="utf-8"?>
 <w:document xmlns:wpc="http://schemas.microsoft.com/office/word/2010/wordprocessingCanvas" xmlns:mc="http://schemas.openxmlformats.org/markup-compatibility/2006" xmlns:o="urn:schemas-microsoft-com:office:office" xmlns:r="http://schemas.openxmlformats.org/officeDocument/2006/relationships" xmlns:m="http://schemas.openxmlformats.org/officeDocument/2006/math" xmlns:v="urn:schemas-microsoft-com:vml" xmlns:wp14="http://schemas.microsoft.com/office/word/2010/wordprocessingDrawing" xmlns:wp="http://schemas.openxmlformats.org/drawingml/2006/wordprocessingDrawing" xmlns:w10="urn:schemas-microsoft-com:office:word" xmlns:w="http://schemas.openxmlformats.org/wordprocessingml/2006/main" xmlns:w14="http://schemas.microsoft.com/office/word/2010/wordml" xmlns:w15="http://schemas.microsoft.com/office/word/2012/wordml" xmlns:wpg="http://schemas.microsoft.com/office/word/2010/wordprocessingGroup" xmlns:wpi="http://schemas.microsoft.com/office/word/2010/wordprocessingInk" xmlns:wne="http://schemas.microsoft.com/office/word/2006/wordml" xmlns:wps="http://schemas.microsoft.com/office/word/2010/wordprocessingShape" mc:Ignorable="w14 w15 wp14">
   <w:body>
+    <w:p/>
+    <w:p/>
+    <w:p/>
     <w:tbl>
       <w:tblPr>
         <w:tblStyle w:val="TableGrid"/>
-        <w:tblpPr w:leftFromText="180" w:rightFromText="180" w:horzAnchor="margin" w:tblpY="1160"/>
-        <w:tblW w:w="9920" w:type="dxa"/>
+        <w:tblW w:w="11057" w:type="dxa"/>
+        <w:tblInd w:w="-856" w:type="dxa"/>
         <w:tblBorders>
           <w:left w:val="none" w:sz="0" w:space="0" w:color="auto"/>
           <w:right w:val="none" w:sz="0" w:space="0" w:color="auto"/>
@@ -15,132 +18,160 @@
         <w:tblLook w:val="04A0" w:firstRow="1" w:lastRow="0" w:firstColumn="1" w:lastColumn="0" w:noHBand="0" w:noVBand="1"/>
       </w:tblPr>
       <w:tblGrid>
-        <w:gridCol w:w="5245"/>
-        <w:gridCol w:w="4675"/>
+        <w:gridCol w:w="1604"/>
+        <w:gridCol w:w="1348"/>
+        <w:gridCol w:w="1673"/>
+        <w:gridCol w:w="1629"/>
+        <w:gridCol w:w="1808"/>
+        <w:gridCol w:w="1647"/>
+        <w:gridCol w:w="1348"/>
       </w:tblGrid>
       <w:tr>
-        <w:trPr>
-          <w:trHeight w:val="416"/>
-        </w:trPr>
-        <w:tc>
-          <w:tcPr>
-            <w:tcW w:w="5245" w:type="dxa"/>
-            <w:vAlign w:val="center"/>
-          </w:tcPr>
-          <w:p>
-            <w:pPr>
-              <w:jc w:val="center"/>
-              <w:rPr>
-                <w:b/>
-                <w:sz w:val="24"/>
-              </w:rPr>
-            </w:pPr>
-            <w:r>
-              <w:rPr>
-                <w:b/>
-                <w:sz w:val="24"/>
-              </w:rPr>
+        <w:tc>
+          <w:tcPr>
+            <w:tcW w:w="5670" w:type="dxa"/>
+          </w:tcPr>
+          <w:p>
+            <w:r>
               <w:t>Level 1</w:t>
             </w:r>
           </w:p>
         </w:tc>
         <w:tc>
           <w:tcPr>
-            <w:tcW w:w="4675" w:type="dxa"/>
-            <w:vAlign w:val="center"/>
-          </w:tcPr>
-          <w:p>
-            <w:pPr>
-              <w:rPr>
-                <w:b/>
-                <w:sz w:val="24"/>
-              </w:rPr>
-            </w:pPr>
-            <w:r>
-              <w:rPr>
-                <w:b/>
-                <w:sz w:val="24"/>
-              </w:rPr>
+            <w:tcW w:w="5670" w:type="dxa"/>
+          </w:tcPr>
+          <w:p>
+            <w:r>
               <w:t>Level 2</w:t>
+            </w:r>
+          </w:p>
+        </w:tc>
+        <w:tc>
+          <w:tcPr>
+            <w:tcW w:w="5670" w:type="dxa"/>
+          </w:tcPr>
+          <w:p>
+            <w:r>
+              <w:t>Level 3</w:t>
+            </w:r>
+          </w:p>
+        </w:tc>
+        <w:tc>
+          <w:tcPr>
+            <w:tcW w:w="5670" w:type="dxa"/>
+          </w:tcPr>
+          <w:p>
+            <w:r>
+              <w:t>Level 4</w:t>
+            </w:r>
+          </w:p>
+        </w:tc>
+        <w:tc>
+          <w:tcPr>
+            <w:tcW w:w="5670" w:type="dxa"/>
+          </w:tcPr>
+          <w:p>
+            <w:r>
+              <w:t>Level 5</w:t>
+            </w:r>
+          </w:p>
+        </w:tc>
+        <w:tc>
+          <w:tcPr>
+            <w:tcW w:w="5670" w:type="dxa"/>
+          </w:tcPr>
+          <w:p>
+            <w:r>
+              <w:t>Level 6</w:t>
+            </w:r>
+          </w:p>
+        </w:tc>
+        <w:tc>
+          <w:tcPr>
+            <w:tcW w:w="5670" w:type="dxa"/>
+          </w:tcPr>
+          <w:p>
+            <w:r>
+              <w:t>Level 7</w:t>
             </w:r>
           </w:p>
         </w:tc>
       </w:tr>
       <w:tr>
-        <w:trPr>
-          <w:trHeight w:val="703"/>
-        </w:trPr>
-        <w:tc>
-          <w:tcPr>
-            <w:tcW w:w="5245" w:type="dxa"/>
-            <w:vAlign w:val="center"/>
-          </w:tcPr>
-          <w:p>
-            <w:pPr>
-              <w:ind w:right="31"/>
-              <w:jc w:val="center"/>
-              <w:rPr>
-                <w:b/>
-              </w:rPr>
-            </w:pPr>
-            <w:r>
-              <w:rPr>
-                <w:b/>
-              </w:rPr>
+        <w:tc>
+          <w:tcPr>
+            <w:tcW w:w="5670" w:type="dxa"/>
+          </w:tcPr>
+          <w:p>
+            <w:r>
               <w:t>Hardware-Hiding Module</w:t>
             </w:r>
           </w:p>
         </w:tc>
         <w:tc>
           <w:tcPr>
-            <w:tcW w:w="4675" w:type="dxa"/>
-            <w:vAlign w:val="center"/>
-          </w:tcPr>
-          <w:p>
-            <w:pPr>
-              <w:jc w:val="center"/>
-            </w:pPr>
-          </w:p>
+            <w:tcW w:w="5670" w:type="dxa"/>
+          </w:tcPr>
+          <w:p/>
+        </w:tc>
+        <w:tc>
+          <w:tcPr>
+            <w:tcW w:w="5670" w:type="dxa"/>
+          </w:tcPr>
+          <w:p/>
+        </w:tc>
+        <w:tc>
+          <w:tcPr>
+            <w:tcW w:w="5670" w:type="dxa"/>
+          </w:tcPr>
+          <w:p/>
+        </w:tc>
+        <w:tc>
+          <w:tcPr>
+            <w:tcW w:w="5670" w:type="dxa"/>
+          </w:tcPr>
+          <w:p/>
+        </w:tc>
+        <w:tc>
+          <w:tcPr>
+            <w:tcW w:w="5670" w:type="dxa"/>
+          </w:tcPr>
+          <w:p/>
+        </w:tc>
+        <w:tc>
+          <w:tcPr>
+            <w:tcW w:w="5670" w:type="dxa"/>
+          </w:tcPr>
+          <w:p/>
         </w:tc>
       </w:tr>
       <w:tr>
         <w:tc>
           <w:tcPr>
-            <w:tcW w:w="5245" w:type="dxa"/>
-            <w:vAlign w:val="center"/>
-          </w:tcPr>
-          <w:p>
-            <w:pPr>
-              <w:jc w:val="center"/>
-              <w:rPr>
-                <w:b/>
-              </w:rPr>
-            </w:pPr>
-            <w:r>
-              <w:rPr>
-                <w:b/>
-              </w:rPr>
+            <w:tcW w:w="5670" w:type="dxa"/>
+          </w:tcPr>
+          <w:p>
+            <w:r>
               <w:t>Behaviour-Hiding Module</w:t>
             </w:r>
           </w:p>
         </w:tc>
         <w:tc>
           <w:tcPr>
-            <w:tcW w:w="4675" w:type="dxa"/>
-            <w:vAlign w:val="center"/>
-          </w:tcPr>
-          <w:p>
-            <w:pPr>
-              <w:spacing w:line="276" w:lineRule="auto"/>
-            </w:pPr>
+            <w:tcW w:w="5670" w:type="dxa"/>
+          </w:tcPr>
+          <w:p>
             <w:r>
               <w:t>Main Module</w:t>
             </w:r>
           </w:p>
-          <w:p>
-            <w:pPr>
-              <w:spacing w:line="276" w:lineRule="auto"/>
-            </w:pPr>
+        </w:tc>
+        <w:tc>
+          <w:tcPr>
+            <w:tcW w:w="5670" w:type="dxa"/>
+          </w:tcPr>
+          <w:p>
             <w:proofErr w:type="spellStart"/>
             <w:r>
               <w:t>UserInput</w:t>
@@ -150,79 +181,89 @@
               <w:t xml:space="preserve"> Module</w:t>
             </w:r>
           </w:p>
-          <w:p>
-            <w:pPr>
-              <w:spacing w:line="276" w:lineRule="auto"/>
-            </w:pPr>
-            <w:proofErr w:type="spellStart"/>
-            <w:r>
-              <w:t>printBoard</w:t>
-            </w:r>
-            <w:proofErr w:type="spellEnd"/>
-            <w:r>
-              <w:t xml:space="preserve"> Module</w:t>
-            </w:r>
-          </w:p>
-          <w:p>
-            <w:pPr>
-              <w:spacing w:line="276" w:lineRule="auto"/>
-            </w:pPr>
-            <w:proofErr w:type="spellStart"/>
-            <w:r>
-              <w:t>getColor</w:t>
-            </w:r>
-            <w:proofErr w:type="spellEnd"/>
-            <w:r>
-              <w:t xml:space="preserve"> Module</w:t>
-            </w:r>
-          </w:p>
-          <w:p>
-            <w:pPr>
-              <w:spacing w:line="276" w:lineRule="auto"/>
-            </w:pPr>
-            <w:proofErr w:type="spellStart"/>
-            <w:r>
-              <w:t>getBoard</w:t>
-            </w:r>
-            <w:proofErr w:type="spellEnd"/>
-            <w:r>
-              <w:t xml:space="preserve"> Module</w:t>
-            </w:r>
-          </w:p>
+        </w:tc>
+        <w:tc>
+          <w:tcPr>
+            <w:tcW w:w="5670" w:type="dxa"/>
+          </w:tcPr>
+          <w:p>
+            <w:r>
+              <w:t>Board Module</w:t>
+            </w:r>
+          </w:p>
+        </w:tc>
+        <w:tc>
+          <w:tcPr>
+            <w:tcW w:w="5670" w:type="dxa"/>
+          </w:tcPr>
+          <w:p>
+            <w:r>
+              <w:t>Tile Module</w:t>
+            </w:r>
+          </w:p>
+        </w:tc>
+        <w:tc>
+          <w:tcPr>
+            <w:tcW w:w="5670" w:type="dxa"/>
+          </w:tcPr>
+          <w:p/>
+        </w:tc>
+        <w:tc>
+          <w:tcPr>
+            <w:tcW w:w="5670" w:type="dxa"/>
+          </w:tcPr>
+          <w:p/>
         </w:tc>
       </w:tr>
       <w:tr>
         <w:tc>
           <w:tcPr>
-            <w:tcW w:w="5245" w:type="dxa"/>
-            <w:vAlign w:val="center"/>
-          </w:tcPr>
-          <w:p>
-            <w:pPr>
-              <w:jc w:val="center"/>
-              <w:rPr>
-                <w:b/>
-              </w:rPr>
-            </w:pPr>
-            <w:r>
-              <w:rPr>
-                <w:b/>
-              </w:rPr>
-              <w:t>Software Decision Module</w:t>
-            </w:r>
-          </w:p>
-        </w:tc>
-        <w:tc>
-          <w:tcPr>
-            <w:tcW w:w="4675" w:type="dxa"/>
-            <w:vAlign w:val="bottom"/>
-          </w:tcPr>
-          <w:p>
-            <w:pPr>
-              <w:spacing w:line="276" w:lineRule="auto"/>
-            </w:pPr>
+            <w:tcW w:w="5670" w:type="dxa"/>
+          </w:tcPr>
+          <w:p>
+            <w:r>
+              <w:t>Software Decision</w:t>
+            </w:r>
+          </w:p>
+          <w:p>
+            <w:r>
+              <w:t xml:space="preserve">Module </w:t>
+            </w:r>
+          </w:p>
+        </w:tc>
+        <w:tc>
+          <w:tcPr>
+            <w:tcW w:w="5670" w:type="dxa"/>
+          </w:tcPr>
+          <w:p/>
+        </w:tc>
+        <w:tc>
+          <w:tcPr>
+            <w:tcW w:w="5670" w:type="dxa"/>
+          </w:tcPr>
+          <w:p>
             <w:proofErr w:type="spellStart"/>
             <w:r>
+              <w:t>ColorMatch</w:t>
+            </w:r>
+            <w:proofErr w:type="spellEnd"/>
+            <w:r>
+              <w:t xml:space="preserve"> Module</w:t>
+            </w:r>
+          </w:p>
+          <w:p>
+            <w:r>
+              <w:t>Adjacent Module</w:t>
+            </w:r>
+          </w:p>
+        </w:tc>
+        <w:tc>
+          <w:tcPr>
+            <w:tcW w:w="5670" w:type="dxa"/>
+          </w:tcPr>
+          <w:p>
+            <w:proofErr w:type="spellStart"/>
+            <w:r>
               <w:t>removeTile</w:t>
             </w:r>
             <w:proofErr w:type="spellEnd"/>
@@ -230,81 +271,58 @@
               <w:t xml:space="preserve"> Module</w:t>
             </w:r>
           </w:p>
-          <w:p>
-            <w:pPr>
-              <w:spacing w:line="276" w:lineRule="auto"/>
-            </w:pPr>
+        </w:tc>
+        <w:tc>
+          <w:tcPr>
+            <w:tcW w:w="5670" w:type="dxa"/>
+          </w:tcPr>
+          <w:p>
             <w:proofErr w:type="spellStart"/>
             <w:r>
+              <w:t>checkColumn</w:t>
+            </w:r>
+            <w:proofErr w:type="spellEnd"/>
+            <w:r>
+              <w:t xml:space="preserve"> Module</w:t>
+            </w:r>
+          </w:p>
+        </w:tc>
+        <w:tc>
+          <w:tcPr>
+            <w:tcW w:w="5670" w:type="dxa"/>
+          </w:tcPr>
+          <w:p>
+            <w:proofErr w:type="spellStart"/>
+            <w:r>
+              <w:t>moveDown</w:t>
+            </w:r>
+            <w:proofErr w:type="spellEnd"/>
+            <w:r>
+              <w:t xml:space="preserve"> Module</w:t>
+            </w:r>
+          </w:p>
+        </w:tc>
+        <w:tc>
+          <w:tcPr>
+            <w:tcW w:w="5670" w:type="dxa"/>
+          </w:tcPr>
+          <w:p>
+            <w:proofErr w:type="spellStart"/>
+            <w:r>
               <w:t>addTile</w:t>
             </w:r>
             <w:proofErr w:type="spellEnd"/>
             <w:r>
               <w:t xml:space="preserve"> Module</w:t>
             </w:r>
-          </w:p>
-          <w:p>
-            <w:pPr>
-              <w:spacing w:line="276" w:lineRule="auto"/>
-            </w:pPr>
-            <w:proofErr w:type="spellStart"/>
-            <w:r>
-              <w:t>colourMatch</w:t>
-            </w:r>
-            <w:proofErr w:type="spellEnd"/>
-            <w:r>
-              <w:t xml:space="preserve"> Module</w:t>
-            </w:r>
-          </w:p>
-          <w:p>
-            <w:pPr>
-              <w:spacing w:line="276" w:lineRule="auto"/>
-            </w:pPr>
-            <w:r>
-              <w:t>adjacent Module</w:t>
-            </w:r>
-          </w:p>
-          <w:p>
-            <w:pPr>
-              <w:spacing w:line="276" w:lineRule="auto"/>
-            </w:pPr>
-            <w:proofErr w:type="spellStart"/>
-            <w:r>
-              <w:t>checkColumn</w:t>
-            </w:r>
-            <w:proofErr w:type="spellEnd"/>
-            <w:r>
-              <w:t xml:space="preserve"> Module</w:t>
-            </w:r>
-          </w:p>
-          <w:p>
-            <w:pPr>
-              <w:spacing w:line="276" w:lineRule="auto"/>
-            </w:pPr>
-            <w:proofErr w:type="spellStart"/>
-            <w:r>
-              <w:t>moveDown</w:t>
-            </w:r>
-            <w:proofErr w:type="spellEnd"/>
-            <w:r>
-              <w:t xml:space="preserve"> Module</w:t>
-            </w:r>
-          </w:p>
-          <w:p>
-            <w:pPr>
-              <w:spacing w:line="276" w:lineRule="auto"/>
-            </w:pPr>
           </w:p>
         </w:tc>
       </w:tr>
     </w:tbl>
-    <w:p/>
     <w:p>
       <w:bookmarkStart w:id="0" w:name="_GoBack"/>
       <w:bookmarkEnd w:id="0"/>
     </w:p>
-    <w:p/>
-    <w:p/>
     <w:sectPr>
       <w:pgSz w:w="12240" w:h="15840"/>
       <w:pgMar w:top="1440" w:right="1440" w:bottom="1440" w:left="1440" w:header="708" w:footer="708" w:gutter="0"/>

</xml_diff>

<commit_message>
Use Relation and Module Decomp
</commit_message>
<xml_diff>
--- a/module hierarchy table.docx
+++ b/module hierarchy table.docx
@@ -8,7 +8,7 @@
     <w:tbl>
       <w:tblPr>
         <w:tblStyle w:val="TableGrid"/>
-        <w:tblW w:w="11057" w:type="dxa"/>
+        <w:tblW w:w="9844" w:type="dxa"/>
         <w:tblInd w:w="-856" w:type="dxa"/>
         <w:tblBorders>
           <w:left w:val="none" w:sz="0" w:space="0" w:color="auto"/>
@@ -18,18 +18,17 @@
         <w:tblLook w:val="04A0" w:firstRow="1" w:lastRow="0" w:firstColumn="1" w:lastColumn="0" w:noHBand="0" w:noVBand="1"/>
       </w:tblPr>
       <w:tblGrid>
-        <w:gridCol w:w="1604"/>
-        <w:gridCol w:w="1348"/>
-        <w:gridCol w:w="1673"/>
-        <w:gridCol w:w="1629"/>
-        <w:gridCol w:w="1808"/>
-        <w:gridCol w:w="1647"/>
-        <w:gridCol w:w="1348"/>
+        <w:gridCol w:w="1669"/>
+        <w:gridCol w:w="1448"/>
+        <w:gridCol w:w="1728"/>
+        <w:gridCol w:w="1845"/>
+        <w:gridCol w:w="1706"/>
+        <w:gridCol w:w="1448"/>
       </w:tblGrid>
       <w:tr>
         <w:tc>
           <w:tcPr>
-            <w:tcW w:w="5670" w:type="dxa"/>
+            <w:tcW w:w="3402" w:type="dxa"/>
           </w:tcPr>
           <w:p>
             <w:r>
@@ -39,7 +38,7 @@
         </w:tc>
         <w:tc>
           <w:tcPr>
-            <w:tcW w:w="5670" w:type="dxa"/>
+            <w:tcW w:w="3402" w:type="dxa"/>
           </w:tcPr>
           <w:p>
             <w:r>
@@ -49,7 +48,7 @@
         </w:tc>
         <w:tc>
           <w:tcPr>
-            <w:tcW w:w="5670" w:type="dxa"/>
+            <w:tcW w:w="3402" w:type="dxa"/>
           </w:tcPr>
           <w:p>
             <w:r>
@@ -59,7 +58,7 @@
         </w:tc>
         <w:tc>
           <w:tcPr>
-            <w:tcW w:w="5670" w:type="dxa"/>
+            <w:tcW w:w="3402" w:type="dxa"/>
           </w:tcPr>
           <w:p>
             <w:r>
@@ -69,7 +68,7 @@
         </w:tc>
         <w:tc>
           <w:tcPr>
-            <w:tcW w:w="5670" w:type="dxa"/>
+            <w:tcW w:w="3402" w:type="dxa"/>
           </w:tcPr>
           <w:p>
             <w:r>
@@ -79,21 +78,11 @@
         </w:tc>
         <w:tc>
           <w:tcPr>
-            <w:tcW w:w="5670" w:type="dxa"/>
+            <w:tcW w:w="3402" w:type="dxa"/>
           </w:tcPr>
           <w:p>
             <w:r>
               <w:t>Level 6</w:t>
-            </w:r>
-          </w:p>
-        </w:tc>
-        <w:tc>
-          <w:tcPr>
-            <w:tcW w:w="5670" w:type="dxa"/>
-          </w:tcPr>
-          <w:p>
-            <w:r>
-              <w:t>Level 7</w:t>
             </w:r>
           </w:p>
         </w:tc>
@@ -101,7 +90,7 @@
       <w:tr>
         <w:tc>
           <w:tcPr>
-            <w:tcW w:w="5670" w:type="dxa"/>
+            <w:tcW w:w="3402" w:type="dxa"/>
           </w:tcPr>
           <w:p>
             <w:r>
@@ -111,37 +100,31 @@
         </w:tc>
         <w:tc>
           <w:tcPr>
-            <w:tcW w:w="5670" w:type="dxa"/>
+            <w:tcW w:w="3402" w:type="dxa"/>
           </w:tcPr>
           <w:p/>
         </w:tc>
         <w:tc>
           <w:tcPr>
-            <w:tcW w:w="5670" w:type="dxa"/>
+            <w:tcW w:w="3402" w:type="dxa"/>
           </w:tcPr>
           <w:p/>
         </w:tc>
         <w:tc>
           <w:tcPr>
-            <w:tcW w:w="5670" w:type="dxa"/>
+            <w:tcW w:w="3402" w:type="dxa"/>
           </w:tcPr>
           <w:p/>
         </w:tc>
         <w:tc>
           <w:tcPr>
-            <w:tcW w:w="5670" w:type="dxa"/>
+            <w:tcW w:w="3402" w:type="dxa"/>
           </w:tcPr>
           <w:p/>
         </w:tc>
         <w:tc>
           <w:tcPr>
-            <w:tcW w:w="5670" w:type="dxa"/>
-          </w:tcPr>
-          <w:p/>
-        </w:tc>
-        <w:tc>
-          <w:tcPr>
-            <w:tcW w:w="5670" w:type="dxa"/>
+            <w:tcW w:w="3402" w:type="dxa"/>
           </w:tcPr>
           <w:p/>
         </w:tc>
@@ -149,7 +132,7 @@
       <w:tr>
         <w:tc>
           <w:tcPr>
-            <w:tcW w:w="5670" w:type="dxa"/>
+            <w:tcW w:w="3402" w:type="dxa"/>
           </w:tcPr>
           <w:p>
             <w:r>
@@ -159,7 +142,7 @@
         </w:tc>
         <w:tc>
           <w:tcPr>
-            <w:tcW w:w="5670" w:type="dxa"/>
+            <w:tcW w:w="3402" w:type="dxa"/>
           </w:tcPr>
           <w:p>
             <w:r>
@@ -169,7 +152,7 @@
         </w:tc>
         <w:tc>
           <w:tcPr>
-            <w:tcW w:w="5670" w:type="dxa"/>
+            <w:tcW w:w="3402" w:type="dxa"/>
           </w:tcPr>
           <w:p>
             <w:proofErr w:type="spellStart"/>
@@ -184,7 +167,7 @@
         </w:tc>
         <w:tc>
           <w:tcPr>
-            <w:tcW w:w="5670" w:type="dxa"/>
+            <w:tcW w:w="3402" w:type="dxa"/>
           </w:tcPr>
           <w:p>
             <w:r>
@@ -194,7 +177,7 @@
         </w:tc>
         <w:tc>
           <w:tcPr>
-            <w:tcW w:w="5670" w:type="dxa"/>
+            <w:tcW w:w="3402" w:type="dxa"/>
           </w:tcPr>
           <w:p>
             <w:r>
@@ -204,13 +187,7 @@
         </w:tc>
         <w:tc>
           <w:tcPr>
-            <w:tcW w:w="5670" w:type="dxa"/>
-          </w:tcPr>
-          <w:p/>
-        </w:tc>
-        <w:tc>
-          <w:tcPr>
-            <w:tcW w:w="5670" w:type="dxa"/>
+            <w:tcW w:w="3402" w:type="dxa"/>
           </w:tcPr>
           <w:p/>
         </w:tc>
@@ -218,7 +195,7 @@
       <w:tr>
         <w:tc>
           <w:tcPr>
-            <w:tcW w:w="5670" w:type="dxa"/>
+            <w:tcW w:w="3402" w:type="dxa"/>
           </w:tcPr>
           <w:p>
             <w:r>
@@ -233,13 +210,13 @@
         </w:tc>
         <w:tc>
           <w:tcPr>
-            <w:tcW w:w="5670" w:type="dxa"/>
+            <w:tcW w:w="3402" w:type="dxa"/>
           </w:tcPr>
           <w:p/>
         </w:tc>
         <w:tc>
           <w:tcPr>
-            <w:tcW w:w="5670" w:type="dxa"/>
+            <w:tcW w:w="3402" w:type="dxa"/>
           </w:tcPr>
           <w:p>
             <w:proofErr w:type="spellStart"/>
@@ -256,11 +233,6 @@
               <w:t>Adjacent Module</w:t>
             </w:r>
           </w:p>
-        </w:tc>
-        <w:tc>
-          <w:tcPr>
-            <w:tcW w:w="5670" w:type="dxa"/>
-          </w:tcPr>
           <w:p>
             <w:proofErr w:type="spellStart"/>
             <w:r>
@@ -274,7 +246,7 @@
         </w:tc>
         <w:tc>
           <w:tcPr>
-            <w:tcW w:w="5670" w:type="dxa"/>
+            <w:tcW w:w="3402" w:type="dxa"/>
           </w:tcPr>
           <w:p>
             <w:proofErr w:type="spellStart"/>
@@ -289,7 +261,7 @@
         </w:tc>
         <w:tc>
           <w:tcPr>
-            <w:tcW w:w="5670" w:type="dxa"/>
+            <w:tcW w:w="3402" w:type="dxa"/>
           </w:tcPr>
           <w:p>
             <w:proofErr w:type="spellStart"/>
@@ -304,7 +276,7 @@
         </w:tc>
         <w:tc>
           <w:tcPr>
-            <w:tcW w:w="5670" w:type="dxa"/>
+            <w:tcW w:w="3402" w:type="dxa"/>
           </w:tcPr>
           <w:p>
             <w:proofErr w:type="spellStart"/>

</xml_diff>